<commit_message>
Setup SLF4J with Log4j2 for logging and Actuator for monitoring.
</commit_message>
<xml_diff>
--- a/Checklist for Advanced Spring Boot Template Application.docx
+++ b/Checklist for Advanced Spring Boot Template Application.docx
@@ -7,19 +7,7 @@
         <w:pStyle w:val="Heading1"/>
       </w:pPr>
       <w:r>
-        <w:t>Checklist for Advanced</w:t>
-      </w:r>
-      <w:r>
-        <w:t xml:space="preserve"> </w:t>
-      </w:r>
-      <w:r>
-        <w:t>Spring Boot</w:t>
-      </w:r>
-      <w:r>
-        <w:t xml:space="preserve"> </w:t>
-      </w:r>
-      <w:r>
-        <w:t>Template Application</w:t>
+        <w:t>Checklist for Advanced Spring Boot Template Application</w:t>
       </w:r>
     </w:p>
     <w:p>
@@ -62,14 +50,7 @@
           <w:rStyle w:val="Strong"/>
           <w:rFonts w:eastAsiaTheme="majorEastAsia"/>
         </w:rPr>
-        <w:t xml:space="preserve"> </w:t>
-      </w:r>
-      <w:r>
-        <w:rPr>
-          <w:rStyle w:val="Strong"/>
-          <w:rFonts w:eastAsiaTheme="majorEastAsia"/>
-        </w:rPr>
-        <w:t>Security and Authentication</w:t>
+        <w:t xml:space="preserve"> Security and Authentication</w:t>
       </w:r>
     </w:p>
     <w:p>
@@ -108,14 +89,7 @@
           <w:rStyle w:val="Strong"/>
           <w:rFonts w:eastAsiaTheme="majorEastAsia"/>
         </w:rPr>
-        <w:t xml:space="preserve"> </w:t>
-      </w:r>
-      <w:r>
-        <w:rPr>
-          <w:rStyle w:val="Strong"/>
-          <w:rFonts w:eastAsiaTheme="majorEastAsia"/>
-        </w:rPr>
-        <w:t>JWT Authentication</w:t>
+        <w:t xml:space="preserve"> JWT Authentication</w:t>
       </w:r>
     </w:p>
     <w:p>
@@ -166,14 +140,7 @@
           <w:rStyle w:val="Strong"/>
           <w:rFonts w:eastAsiaTheme="majorEastAsia"/>
         </w:rPr>
-        <w:t xml:space="preserve"> </w:t>
-      </w:r>
-      <w:r>
-        <w:rPr>
-          <w:rStyle w:val="Strong"/>
-          <w:rFonts w:eastAsiaTheme="majorEastAsia"/>
-        </w:rPr>
-        <w:t>Role-Based Access Control (RBAC)</w:t>
+        <w:t xml:space="preserve"> Role-Based Access Control (RBAC)</w:t>
       </w:r>
     </w:p>
     <w:p>
@@ -224,14 +191,7 @@
           <w:rStyle w:val="Strong"/>
           <w:rFonts w:eastAsiaTheme="majorEastAsia"/>
         </w:rPr>
-        <w:t xml:space="preserve"> </w:t>
-      </w:r>
-      <w:r>
-        <w:rPr>
-          <w:rStyle w:val="Strong"/>
-          <w:rFonts w:eastAsiaTheme="majorEastAsia"/>
-        </w:rPr>
-        <w:t>CSRF Protection</w:t>
+        <w:t xml:space="preserve"> CSRF Protection</w:t>
       </w:r>
     </w:p>
     <w:p>
@@ -338,14 +298,7 @@
           <w:rStyle w:val="Strong"/>
           <w:rFonts w:eastAsiaTheme="majorEastAsia"/>
         </w:rPr>
-        <w:t xml:space="preserve"> </w:t>
-      </w:r>
-      <w:r>
-        <w:rPr>
-          <w:rStyle w:val="Strong"/>
-          <w:rFonts w:eastAsiaTheme="majorEastAsia"/>
-        </w:rPr>
-        <w:t>API Documentation</w:t>
+        <w:t xml:space="preserve"> API Documentation</w:t>
       </w:r>
     </w:p>
     <w:p>
@@ -384,14 +337,7 @@
           <w:rStyle w:val="Strong"/>
           <w:rFonts w:eastAsiaTheme="majorEastAsia"/>
         </w:rPr>
-        <w:t xml:space="preserve"> </w:t>
-      </w:r>
-      <w:r>
-        <w:rPr>
-          <w:rStyle w:val="Strong"/>
-          <w:rFonts w:eastAsiaTheme="majorEastAsia"/>
-        </w:rPr>
-        <w:t>Swagger/</w:t>
+        <w:t xml:space="preserve"> Swagger/</w:t>
       </w:r>
       <w:proofErr w:type="spellStart"/>
       <w:r>
@@ -447,14 +393,7 @@
           <w:rStyle w:val="Strong"/>
           <w:rFonts w:eastAsiaTheme="majorEastAsia"/>
         </w:rPr>
-        <w:t xml:space="preserve"> </w:t>
-      </w:r>
-      <w:r>
-        <w:rPr>
-          <w:rStyle w:val="Strong"/>
-          <w:rFonts w:eastAsiaTheme="majorEastAsia"/>
-        </w:rPr>
-        <w:t>Database Integration</w:t>
+        <w:t xml:space="preserve"> Database Integration</w:t>
       </w:r>
     </w:p>
     <w:p>
@@ -493,14 +432,7 @@
           <w:rStyle w:val="Strong"/>
           <w:rFonts w:eastAsiaTheme="majorEastAsia"/>
         </w:rPr>
-        <w:t xml:space="preserve"> </w:t>
-      </w:r>
-      <w:r>
-        <w:rPr>
-          <w:rStyle w:val="Strong"/>
-          <w:rFonts w:eastAsiaTheme="majorEastAsia"/>
-        </w:rPr>
-        <w:t>JPA/Hibernate</w:t>
+        <w:t xml:space="preserve"> JPA/Hibernate</w:t>
       </w:r>
     </w:p>
     <w:p>
@@ -551,14 +483,7 @@
           <w:rStyle w:val="Strong"/>
           <w:rFonts w:eastAsiaTheme="majorEastAsia"/>
         </w:rPr>
-        <w:t xml:space="preserve"> </w:t>
-      </w:r>
-      <w:r>
-        <w:rPr>
-          <w:rStyle w:val="Strong"/>
-          <w:rFonts w:eastAsiaTheme="majorEastAsia"/>
-        </w:rPr>
-        <w:t>Database Migrations</w:t>
+        <w:t xml:space="preserve"> Database Migrations</w:t>
       </w:r>
     </w:p>
     <w:p>
@@ -605,14 +530,7 @@
           <w:rStyle w:val="Strong"/>
           <w:rFonts w:eastAsiaTheme="majorEastAsia"/>
         </w:rPr>
-        <w:t xml:space="preserve"> </w:t>
-      </w:r>
-      <w:r>
-        <w:rPr>
-          <w:rStyle w:val="Strong"/>
-          <w:rFonts w:eastAsiaTheme="majorEastAsia"/>
-        </w:rPr>
-        <w:t>Exception Handling</w:t>
+        <w:t xml:space="preserve"> Exception Handling</w:t>
       </w:r>
     </w:p>
     <w:p>
@@ -651,14 +569,7 @@
           <w:rStyle w:val="Strong"/>
           <w:rFonts w:eastAsiaTheme="majorEastAsia"/>
         </w:rPr>
-        <w:t xml:space="preserve"> </w:t>
-      </w:r>
-      <w:r>
-        <w:rPr>
-          <w:rStyle w:val="Strong"/>
-          <w:rFonts w:eastAsiaTheme="majorEastAsia"/>
-        </w:rPr>
-        <w:t>Global Exception Handling</w:t>
+        <w:t xml:space="preserve"> Global Exception Handling</w:t>
       </w:r>
     </w:p>
     <w:p>
@@ -695,7 +606,7 @@
           </w:rPr>
           <w:id w:val="688882312"/>
           <w14:checkbox>
-            <w14:checked w14:val="0"/>
+            <w14:checked w14:val="1"/>
             <w14:checkedState w14:val="2612" w14:font="MS Gothic"/>
             <w14:uncheckedState w14:val="2610" w14:font="MS Gothic"/>
           </w14:checkbox>
@@ -706,7 +617,7 @@
               <w:rStyle w:val="Strong"/>
               <w:rFonts w:ascii="MS Gothic" w:eastAsia="MS Gothic" w:hAnsi="MS Gothic" w:hint="eastAsia"/>
             </w:rPr>
-            <w:t>☐</w:t>
+            <w:t>☒</w:t>
           </w:r>
         </w:sdtContent>
       </w:sdt>
@@ -715,14 +626,7 @@
           <w:rStyle w:val="Strong"/>
           <w:rFonts w:eastAsiaTheme="majorEastAsia"/>
         </w:rPr>
-        <w:t xml:space="preserve"> </w:t>
-      </w:r>
-      <w:r>
-        <w:rPr>
-          <w:rStyle w:val="Strong"/>
-          <w:rFonts w:eastAsiaTheme="majorEastAsia"/>
-        </w:rPr>
-        <w:t>Logging and Monitoring</w:t>
+        <w:t xml:space="preserve"> Logging and Monitoring</w:t>
       </w:r>
     </w:p>
     <w:p>
@@ -741,7 +645,7 @@
           </w:rPr>
           <w:id w:val="66931815"/>
           <w14:checkbox>
-            <w14:checked w14:val="0"/>
+            <w14:checked w14:val="1"/>
             <w14:checkedState w14:val="2612" w14:font="MS Gothic"/>
             <w14:uncheckedState w14:val="2610" w14:font="MS Gothic"/>
           </w14:checkbox>
@@ -752,7 +656,7 @@
               <w:rStyle w:val="Strong"/>
               <w:rFonts w:ascii="MS Gothic" w:eastAsia="MS Gothic" w:hAnsi="MS Gothic" w:hint="eastAsia"/>
             </w:rPr>
-            <w:t>☐</w:t>
+            <w:t>☒</w:t>
           </w:r>
         </w:sdtContent>
       </w:sdt>
@@ -761,14 +665,7 @@
           <w:rStyle w:val="Strong"/>
           <w:rFonts w:eastAsiaTheme="majorEastAsia"/>
         </w:rPr>
-        <w:t xml:space="preserve"> </w:t>
-      </w:r>
-      <w:r>
-        <w:rPr>
-          <w:rStyle w:val="Strong"/>
-          <w:rFonts w:eastAsiaTheme="majorEastAsia"/>
-        </w:rPr>
-        <w:t>Spring Boot Actuator</w:t>
+        <w:t xml:space="preserve"> Spring Boot Actuator</w:t>
       </w:r>
     </w:p>
     <w:p>
@@ -799,7 +696,7 @@
           </w:rPr>
           <w:id w:val="316306958"/>
           <w14:checkbox>
-            <w14:checked w14:val="0"/>
+            <w14:checked w14:val="1"/>
             <w14:checkedState w14:val="2612" w14:font="MS Gothic"/>
             <w14:uncheckedState w14:val="2610" w14:font="MS Gothic"/>
           </w14:checkbox>
@@ -810,7 +707,7 @@
               <w:rStyle w:val="Strong"/>
               <w:rFonts w:ascii="MS Gothic" w:eastAsia="MS Gothic" w:hAnsi="MS Gothic" w:hint="eastAsia"/>
             </w:rPr>
-            <w:t>☐</w:t>
+            <w:t>☒</w:t>
           </w:r>
         </w:sdtContent>
       </w:sdt>
@@ -819,14 +716,7 @@
           <w:rStyle w:val="Strong"/>
           <w:rFonts w:eastAsiaTheme="majorEastAsia"/>
         </w:rPr>
-        <w:t xml:space="preserve"> </w:t>
-      </w:r>
-      <w:r>
-        <w:rPr>
-          <w:rStyle w:val="Strong"/>
-          <w:rFonts w:eastAsiaTheme="majorEastAsia"/>
-        </w:rPr>
-        <w:t>Logging Framework</w:t>
+        <w:t xml:space="preserve"> Logging Framework</w:t>
       </w:r>
     </w:p>
     <w:p>
@@ -838,15 +728,7 @@
         </w:numPr>
       </w:pPr>
       <w:r>
-        <w:t xml:space="preserve">Configure SLF4J with </w:t>
-      </w:r>
-      <w:proofErr w:type="spellStart"/>
-      <w:r>
-        <w:t>Logback</w:t>
-      </w:r>
-      <w:proofErr w:type="spellEnd"/>
-      <w:r>
-        <w:t xml:space="preserve"> or Log4j2 for logging.</w:t>
+        <w:t>Configure SLF4J with Log4j2 for logging.</w:t>
       </w:r>
     </w:p>
     <w:p>
@@ -896,14 +778,7 @@
           <w:rStyle w:val="Strong"/>
           <w:rFonts w:eastAsiaTheme="majorEastAsia"/>
         </w:rPr>
-        <w:t xml:space="preserve"> </w:t>
-      </w:r>
-      <w:r>
-        <w:rPr>
-          <w:rStyle w:val="Strong"/>
-          <w:rFonts w:eastAsiaTheme="majorEastAsia"/>
-        </w:rPr>
-        <w:t>Testing</w:t>
+        <w:t xml:space="preserve"> Testing</w:t>
       </w:r>
     </w:p>
     <w:p>
@@ -942,14 +817,7 @@
           <w:rStyle w:val="Strong"/>
           <w:rFonts w:eastAsiaTheme="majorEastAsia"/>
         </w:rPr>
-        <w:t xml:space="preserve"> </w:t>
-      </w:r>
-      <w:r>
-        <w:rPr>
-          <w:rStyle w:val="Strong"/>
-          <w:rFonts w:eastAsiaTheme="majorEastAsia"/>
-        </w:rPr>
-        <w:t>Unit Testing</w:t>
+        <w:t xml:space="preserve"> Unit Testing</w:t>
       </w:r>
     </w:p>
     <w:p>
@@ -1000,14 +868,7 @@
           <w:rStyle w:val="Strong"/>
           <w:rFonts w:eastAsiaTheme="majorEastAsia"/>
         </w:rPr>
-        <w:t xml:space="preserve"> </w:t>
-      </w:r>
-      <w:r>
-        <w:rPr>
-          <w:rStyle w:val="Strong"/>
-          <w:rFonts w:eastAsiaTheme="majorEastAsia"/>
-        </w:rPr>
-        <w:t>Integration Testing</w:t>
+        <w:t xml:space="preserve"> Integration Testing</w:t>
       </w:r>
     </w:p>
     <w:p>
@@ -1058,14 +919,7 @@
           <w:rStyle w:val="Strong"/>
           <w:rFonts w:eastAsiaTheme="majorEastAsia"/>
         </w:rPr>
-        <w:t xml:space="preserve"> </w:t>
-      </w:r>
-      <w:r>
-        <w:rPr>
-          <w:rStyle w:val="Strong"/>
-          <w:rFonts w:eastAsiaTheme="majorEastAsia"/>
-        </w:rPr>
-        <w:t>API Testing</w:t>
+        <w:t xml:space="preserve"> API Testing</w:t>
       </w:r>
     </w:p>
     <w:p>
@@ -1120,14 +974,7 @@
           <w:rStyle w:val="Strong"/>
           <w:rFonts w:eastAsiaTheme="majorEastAsia"/>
         </w:rPr>
-        <w:t xml:space="preserve"> </w:t>
-      </w:r>
-      <w:r>
-        <w:rPr>
-          <w:rStyle w:val="Strong"/>
-          <w:rFonts w:eastAsiaTheme="majorEastAsia"/>
-        </w:rPr>
-        <w:t>Configuration Management</w:t>
+        <w:t xml:space="preserve"> Configuration Management</w:t>
       </w:r>
     </w:p>
     <w:p>
@@ -1166,14 +1013,7 @@
           <w:rStyle w:val="Strong"/>
           <w:rFonts w:eastAsiaTheme="majorEastAsia"/>
         </w:rPr>
-        <w:t xml:space="preserve"> </w:t>
-      </w:r>
-      <w:r>
-        <w:rPr>
-          <w:rStyle w:val="Strong"/>
-          <w:rFonts w:eastAsiaTheme="majorEastAsia"/>
-        </w:rPr>
-        <w:t>External Configuration</w:t>
+        <w:t xml:space="preserve"> External Configuration</w:t>
       </w:r>
     </w:p>
     <w:p>
@@ -1250,14 +1090,7 @@
           <w:rStyle w:val="Strong"/>
           <w:rFonts w:eastAsiaTheme="majorEastAsia"/>
         </w:rPr>
-        <w:t xml:space="preserve"> </w:t>
-      </w:r>
-      <w:r>
-        <w:rPr>
-          <w:rStyle w:val="Strong"/>
-          <w:rFonts w:eastAsiaTheme="majorEastAsia"/>
-        </w:rPr>
-        <w:t>Profiles</w:t>
+        <w:t xml:space="preserve"> Profiles</w:t>
       </w:r>
     </w:p>
     <w:p>
@@ -1304,14 +1137,7 @@
           <w:rStyle w:val="Strong"/>
           <w:rFonts w:eastAsiaTheme="majorEastAsia"/>
         </w:rPr>
-        <w:t xml:space="preserve"> </w:t>
-      </w:r>
-      <w:r>
-        <w:rPr>
-          <w:rStyle w:val="Strong"/>
-          <w:rFonts w:eastAsiaTheme="majorEastAsia"/>
-        </w:rPr>
-        <w:t>Asynchronous Processing</w:t>
+        <w:t xml:space="preserve"> Asynchronous Processing</w:t>
       </w:r>
     </w:p>
     <w:p>
@@ -1350,14 +1176,7 @@
           <w:rStyle w:val="Strong"/>
           <w:rFonts w:eastAsiaTheme="majorEastAsia"/>
         </w:rPr>
-        <w:t xml:space="preserve"> </w:t>
-      </w:r>
-      <w:r>
-        <w:rPr>
-          <w:rStyle w:val="Strong"/>
-          <w:rFonts w:eastAsiaTheme="majorEastAsia"/>
-        </w:rPr>
-        <w:t>Spring Async</w:t>
+        <w:t xml:space="preserve"> Spring Async</w:t>
       </w:r>
     </w:p>
     <w:p>
@@ -1418,14 +1237,7 @@
           <w:rStyle w:val="Strong"/>
           <w:rFonts w:eastAsiaTheme="majorEastAsia"/>
         </w:rPr>
-        <w:t xml:space="preserve"> </w:t>
-      </w:r>
-      <w:r>
-        <w:rPr>
-          <w:rStyle w:val="Strong"/>
-          <w:rFonts w:eastAsiaTheme="majorEastAsia"/>
-        </w:rPr>
-        <w:t>Scheduling</w:t>
+        <w:t xml:space="preserve"> Scheduling</w:t>
       </w:r>
     </w:p>
     <w:p>
@@ -1482,14 +1294,7 @@
           <w:rStyle w:val="Strong"/>
           <w:rFonts w:eastAsiaTheme="majorEastAsia"/>
         </w:rPr>
-        <w:t xml:space="preserve"> </w:t>
-      </w:r>
-      <w:r>
-        <w:rPr>
-          <w:rStyle w:val="Strong"/>
-          <w:rFonts w:eastAsiaTheme="majorEastAsia"/>
-        </w:rPr>
-        <w:t>Caching</w:t>
+        <w:t xml:space="preserve"> Caching</w:t>
       </w:r>
     </w:p>
     <w:p>
@@ -1528,14 +1333,7 @@
           <w:rStyle w:val="Strong"/>
           <w:rFonts w:eastAsiaTheme="majorEastAsia"/>
         </w:rPr>
-        <w:t xml:space="preserve"> </w:t>
-      </w:r>
-      <w:r>
-        <w:rPr>
-          <w:rStyle w:val="Strong"/>
-          <w:rFonts w:eastAsiaTheme="majorEastAsia"/>
-        </w:rPr>
-        <w:t>Spring Cache</w:t>
+        <w:t xml:space="preserve"> Spring Cache</w:t>
       </w:r>
     </w:p>
     <w:p>
@@ -1586,14 +1384,7 @@
           <w:rStyle w:val="Strong"/>
           <w:rFonts w:eastAsiaTheme="majorEastAsia"/>
         </w:rPr>
-        <w:t xml:space="preserve"> </w:t>
-      </w:r>
-      <w:r>
-        <w:rPr>
-          <w:rStyle w:val="Strong"/>
-          <w:rFonts w:eastAsiaTheme="majorEastAsia"/>
-        </w:rPr>
-        <w:t>Cache Providers</w:t>
+        <w:t xml:space="preserve"> Cache Providers</w:t>
       </w:r>
     </w:p>
     <w:p>
@@ -1648,14 +1439,7 @@
           <w:rStyle w:val="Strong"/>
           <w:rFonts w:eastAsiaTheme="majorEastAsia"/>
         </w:rPr>
-        <w:t xml:space="preserve"> </w:t>
-      </w:r>
-      <w:r>
-        <w:rPr>
-          <w:rStyle w:val="Strong"/>
-          <w:rFonts w:eastAsiaTheme="majorEastAsia"/>
-        </w:rPr>
-        <w:t>Messaging</w:t>
+        <w:t xml:space="preserve"> Messaging</w:t>
       </w:r>
     </w:p>
     <w:p>
@@ -1694,14 +1478,7 @@
           <w:rStyle w:val="Strong"/>
           <w:rFonts w:eastAsiaTheme="majorEastAsia"/>
         </w:rPr>
-        <w:t xml:space="preserve"> </w:t>
-      </w:r>
-      <w:r>
-        <w:rPr>
-          <w:rStyle w:val="Strong"/>
-          <w:rFonts w:eastAsiaTheme="majorEastAsia"/>
-        </w:rPr>
-        <w:t>Spring AMQP</w:t>
+        <w:t xml:space="preserve"> Spring AMQP</w:t>
       </w:r>
     </w:p>
     <w:p>
@@ -1752,14 +1529,7 @@
           <w:rStyle w:val="Strong"/>
           <w:rFonts w:eastAsiaTheme="majorEastAsia"/>
         </w:rPr>
-        <w:t xml:space="preserve"> </w:t>
-      </w:r>
-      <w:r>
-        <w:rPr>
-          <w:rStyle w:val="Strong"/>
-          <w:rFonts w:eastAsiaTheme="majorEastAsia"/>
-        </w:rPr>
-        <w:t>Kafka</w:t>
+        <w:t xml:space="preserve"> Kafka</w:t>
       </w:r>
     </w:p>
     <w:p>
@@ -1806,14 +1576,7 @@
           <w:rStyle w:val="Strong"/>
           <w:rFonts w:eastAsiaTheme="majorEastAsia"/>
         </w:rPr>
-        <w:t xml:space="preserve"> </w:t>
-      </w:r>
-      <w:r>
-        <w:rPr>
-          <w:rStyle w:val="Strong"/>
-          <w:rFonts w:eastAsiaTheme="majorEastAsia"/>
-        </w:rPr>
-        <w:t>File Handling</w:t>
+        <w:t xml:space="preserve"> File Handling</w:t>
       </w:r>
     </w:p>
     <w:p>
@@ -1852,14 +1615,7 @@
           <w:rStyle w:val="Strong"/>
           <w:rFonts w:eastAsiaTheme="majorEastAsia"/>
         </w:rPr>
-        <w:t xml:space="preserve"> </w:t>
-      </w:r>
-      <w:r>
-        <w:rPr>
-          <w:rStyle w:val="Strong"/>
-          <w:rFonts w:eastAsiaTheme="majorEastAsia"/>
-        </w:rPr>
-        <w:t>File Upload/Download</w:t>
+        <w:t xml:space="preserve"> File Upload/Download</w:t>
       </w:r>
     </w:p>
     <w:p>
@@ -1910,14 +1666,7 @@
           <w:rStyle w:val="Strong"/>
           <w:rFonts w:eastAsiaTheme="majorEastAsia"/>
         </w:rPr>
-        <w:t xml:space="preserve"> </w:t>
-      </w:r>
-      <w:r>
-        <w:rPr>
-          <w:rStyle w:val="Strong"/>
-          <w:rFonts w:eastAsiaTheme="majorEastAsia"/>
-        </w:rPr>
-        <w:t>Storage Integration</w:t>
+        <w:t xml:space="preserve"> Storage Integration</w:t>
       </w:r>
     </w:p>
     <w:p>
@@ -1964,14 +1713,7 @@
           <w:rStyle w:val="Strong"/>
           <w:rFonts w:eastAsiaTheme="majorEastAsia"/>
         </w:rPr>
-        <w:t xml:space="preserve"> </w:t>
-      </w:r>
-      <w:r>
-        <w:rPr>
-          <w:rStyle w:val="Strong"/>
-          <w:rFonts w:eastAsiaTheme="majorEastAsia"/>
-        </w:rPr>
-        <w:t>Email Integration</w:t>
+        <w:t xml:space="preserve"> Email Integration</w:t>
       </w:r>
     </w:p>
     <w:p>
@@ -2010,14 +1752,7 @@
           <w:rStyle w:val="Strong"/>
           <w:rFonts w:eastAsiaTheme="majorEastAsia"/>
         </w:rPr>
-        <w:t xml:space="preserve"> </w:t>
-      </w:r>
-      <w:r>
-        <w:rPr>
-          <w:rStyle w:val="Strong"/>
-          <w:rFonts w:eastAsiaTheme="majorEastAsia"/>
-        </w:rPr>
-        <w:t>Spring Email</w:t>
+        <w:t xml:space="preserve"> Spring Email</w:t>
       </w:r>
     </w:p>
     <w:p>
@@ -2064,14 +1799,7 @@
           <w:rStyle w:val="Strong"/>
           <w:rFonts w:eastAsiaTheme="majorEastAsia"/>
         </w:rPr>
-        <w:t xml:space="preserve"> </w:t>
-      </w:r>
-      <w:r>
-        <w:rPr>
-          <w:rStyle w:val="Strong"/>
-          <w:rFonts w:eastAsiaTheme="majorEastAsia"/>
-        </w:rPr>
-        <w:t>WebSocket Support</w:t>
+        <w:t xml:space="preserve"> WebSocket Support</w:t>
       </w:r>
     </w:p>
     <w:p>
@@ -2110,14 +1838,7 @@
           <w:rStyle w:val="Strong"/>
           <w:rFonts w:eastAsiaTheme="majorEastAsia"/>
         </w:rPr>
-        <w:t xml:space="preserve"> </w:t>
-      </w:r>
-      <w:r>
-        <w:rPr>
-          <w:rStyle w:val="Strong"/>
-          <w:rFonts w:eastAsiaTheme="majorEastAsia"/>
-        </w:rPr>
-        <w:t>Spring WebSocket</w:t>
+        <w:t xml:space="preserve"> Spring WebSocket</w:t>
       </w:r>
     </w:p>
     <w:p>
@@ -2172,14 +1893,7 @@
           <w:rStyle w:val="Strong"/>
           <w:rFonts w:eastAsiaTheme="majorEastAsia"/>
         </w:rPr>
-        <w:t xml:space="preserve"> </w:t>
-      </w:r>
-      <w:r>
-        <w:rPr>
-          <w:rStyle w:val="Strong"/>
-          <w:rFonts w:eastAsiaTheme="majorEastAsia"/>
-        </w:rPr>
-        <w:t>API Versioning</w:t>
+        <w:t xml:space="preserve"> API Versioning</w:t>
       </w:r>
     </w:p>
     <w:p>
@@ -2218,14 +1932,7 @@
           <w:rStyle w:val="Strong"/>
           <w:rFonts w:eastAsiaTheme="majorEastAsia"/>
         </w:rPr>
-        <w:t xml:space="preserve"> </w:t>
-      </w:r>
-      <w:r>
-        <w:rPr>
-          <w:rStyle w:val="Strong"/>
-          <w:rFonts w:eastAsiaTheme="majorEastAsia"/>
-        </w:rPr>
-        <w:t>Versioning Strategies</w:t>
+        <w:t xml:space="preserve"> Versioning Strategies</w:t>
       </w:r>
     </w:p>
     <w:p>
@@ -2272,14 +1979,7 @@
           <w:rStyle w:val="Strong"/>
           <w:rFonts w:eastAsiaTheme="majorEastAsia"/>
         </w:rPr>
-        <w:t xml:space="preserve"> </w:t>
-      </w:r>
-      <w:r>
-        <w:rPr>
-          <w:rStyle w:val="Strong"/>
-          <w:rFonts w:eastAsiaTheme="majorEastAsia"/>
-        </w:rPr>
-        <w:t>Internationalization (i18n)</w:t>
+        <w:t xml:space="preserve"> Internationalization (i18n)</w:t>
       </w:r>
     </w:p>
     <w:p>
@@ -2318,14 +2018,7 @@
           <w:rStyle w:val="Strong"/>
           <w:rFonts w:eastAsiaTheme="majorEastAsia"/>
         </w:rPr>
-        <w:t xml:space="preserve"> </w:t>
-      </w:r>
-      <w:r>
-        <w:rPr>
-          <w:rStyle w:val="Strong"/>
-          <w:rFonts w:eastAsiaTheme="majorEastAsia"/>
-        </w:rPr>
-        <w:t>Localization</w:t>
+        <w:t xml:space="preserve"> Localization</w:t>
       </w:r>
     </w:p>
     <w:p>

</xml_diff>

<commit_message>
Setting up Multiple profiles by moving Secrets to Environment variable
</commit_message>
<xml_diff>
--- a/Checklist for Advanced Spring Boot Template Application.docx
+++ b/Checklist for Advanced Spring Boot Template Application.docx
@@ -20,13 +20,12 @@
     </w:p>
     <w:p>
       <w:pPr>
-        <w:pStyle w:val="NormalWeb"/>
+        <w:pStyle w:val="Heading4"/>
       </w:pPr>
       <w:sdt>
         <w:sdtPr>
           <w:rPr>
             <w:rStyle w:val="Strong"/>
-            <w:rFonts w:eastAsiaTheme="majorEastAsia"/>
           </w:rPr>
           <w:id w:val="-1417166281"/>
           <w14:checkbox>
@@ -48,7 +47,6 @@
       <w:r>
         <w:rPr>
           <w:rStyle w:val="Strong"/>
-          <w:rFonts w:eastAsiaTheme="majorEastAsia"/>
         </w:rPr>
         <w:t xml:space="preserve"> Security and Authentication</w:t>
       </w:r>
@@ -202,16 +200,11 @@
           <w:numId w:val="1"/>
         </w:numPr>
       </w:pPr>
-      <w:proofErr w:type="gramStart"/>
       <w:r>
         <w:t>Enable</w:t>
       </w:r>
       <w:r>
-        <w:t>(</w:t>
-      </w:r>
-      <w:proofErr w:type="gramEnd"/>
-      <w:r>
-        <w:t>for stateful web application like forms)</w:t>
+        <w:t>(for stateful web application like forms)</w:t>
       </w:r>
       <w:r>
         <w:t>/disable</w:t>
@@ -239,13 +232,8 @@
         <w:t>Stateful Applications</w:t>
       </w:r>
       <w:r>
-        <w:t xml:space="preserve">: Enable CSRF protection to safeguard against CSRF attacks. Ensure CSRF tokens are included in </w:t>
-      </w:r>
-      <w:proofErr w:type="gramStart"/>
-      <w:r>
-        <w:t>forms</w:t>
-      </w:r>
-      <w:proofErr w:type="gramEnd"/>
+        <w:t>: Enable CSRF protection to safeguard against CSRF attacks. Ensure CSRF tokens are included in forms</w:t>
+      </w:r>
     </w:p>
     <w:p>
       <w:pPr>
@@ -268,13 +256,12 @@
     </w:p>
     <w:p>
       <w:pPr>
-        <w:pStyle w:val="NormalWeb"/>
+        <w:pStyle w:val="Heading4"/>
       </w:pPr>
       <w:sdt>
         <w:sdtPr>
           <w:rPr>
             <w:rStyle w:val="Strong"/>
-            <w:rFonts w:eastAsiaTheme="majorEastAsia"/>
           </w:rPr>
           <w:id w:val="1760164097"/>
           <w14:checkbox>
@@ -296,7 +283,6 @@
       <w:r>
         <w:rPr>
           <w:rStyle w:val="Strong"/>
-          <w:rFonts w:eastAsiaTheme="majorEastAsia"/>
         </w:rPr>
         <w:t xml:space="preserve"> API Documentation</w:t>
       </w:r>
@@ -363,13 +349,12 @@
     </w:p>
     <w:p>
       <w:pPr>
-        <w:pStyle w:val="NormalWeb"/>
+        <w:pStyle w:val="Heading4"/>
       </w:pPr>
       <w:sdt>
         <w:sdtPr>
           <w:rPr>
             <w:rStyle w:val="Strong"/>
-            <w:rFonts w:eastAsiaTheme="majorEastAsia"/>
           </w:rPr>
           <w:id w:val="-945533164"/>
           <w14:checkbox>
@@ -391,7 +376,6 @@
       <w:r>
         <w:rPr>
           <w:rStyle w:val="Strong"/>
-          <w:rFonts w:eastAsiaTheme="majorEastAsia"/>
         </w:rPr>
         <w:t xml:space="preserve"> Database Integration</w:t>
       </w:r>
@@ -500,13 +484,12 @@
     </w:p>
     <w:p>
       <w:pPr>
-        <w:pStyle w:val="NormalWeb"/>
+        <w:pStyle w:val="Heading4"/>
       </w:pPr>
       <w:sdt>
         <w:sdtPr>
           <w:rPr>
             <w:rStyle w:val="Strong"/>
-            <w:rFonts w:eastAsiaTheme="majorEastAsia"/>
           </w:rPr>
           <w:id w:val="-1654975620"/>
           <w14:checkbox>
@@ -528,7 +511,6 @@
       <w:r>
         <w:rPr>
           <w:rStyle w:val="Strong"/>
-          <w:rFonts w:eastAsiaTheme="majorEastAsia"/>
         </w:rPr>
         <w:t xml:space="preserve"> Exception Handling</w:t>
       </w:r>
@@ -596,13 +578,12 @@
     </w:p>
     <w:p>
       <w:pPr>
-        <w:pStyle w:val="NormalWeb"/>
+        <w:pStyle w:val="Heading4"/>
       </w:pPr>
       <w:sdt>
         <w:sdtPr>
           <w:rPr>
             <w:rStyle w:val="Strong"/>
-            <w:rFonts w:eastAsiaTheme="majorEastAsia"/>
           </w:rPr>
           <w:id w:val="688882312"/>
           <w14:checkbox>
@@ -624,7 +605,6 @@
       <w:r>
         <w:rPr>
           <w:rStyle w:val="Strong"/>
-          <w:rFonts w:eastAsiaTheme="majorEastAsia"/>
         </w:rPr>
         <w:t xml:space="preserve"> Logging and Monitoring</w:t>
       </w:r>
@@ -748,13 +728,12 @@
     </w:p>
     <w:p>
       <w:pPr>
-        <w:pStyle w:val="NormalWeb"/>
+        <w:pStyle w:val="Heading4"/>
       </w:pPr>
       <w:sdt>
         <w:sdtPr>
           <w:rPr>
             <w:rStyle w:val="Strong"/>
-            <w:rFonts w:eastAsiaTheme="majorEastAsia"/>
           </w:rPr>
           <w:id w:val="1001856583"/>
           <w14:checkbox>
@@ -776,7 +755,6 @@
       <w:r>
         <w:rPr>
           <w:rStyle w:val="Strong"/>
-          <w:rFonts w:eastAsiaTheme="majorEastAsia"/>
         </w:rPr>
         <w:t xml:space="preserve"> Testing</w:t>
       </w:r>
@@ -944,17 +922,16 @@
     </w:p>
     <w:p>
       <w:pPr>
-        <w:pStyle w:val="NormalWeb"/>
+        <w:pStyle w:val="Heading4"/>
       </w:pPr>
       <w:sdt>
         <w:sdtPr>
           <w:rPr>
             <w:rStyle w:val="Strong"/>
-            <w:rFonts w:eastAsiaTheme="majorEastAsia"/>
           </w:rPr>
           <w:id w:val="-243342105"/>
           <w14:checkbox>
-            <w14:checked w14:val="0"/>
+            <w14:checked w14:val="1"/>
             <w14:checkedState w14:val="2612" w14:font="MS Gothic"/>
             <w14:uncheckedState w14:val="2610" w14:font="MS Gothic"/>
           </w14:checkbox>
@@ -965,14 +942,13 @@
               <w:rStyle w:val="Strong"/>
               <w:rFonts w:ascii="MS Gothic" w:eastAsia="MS Gothic" w:hAnsi="MS Gothic" w:hint="eastAsia"/>
             </w:rPr>
-            <w:t>☐</w:t>
+            <w:t>☒</w:t>
           </w:r>
         </w:sdtContent>
       </w:sdt>
       <w:r>
         <w:rPr>
           <w:rStyle w:val="Strong"/>
-          <w:rFonts w:eastAsiaTheme="majorEastAsia"/>
         </w:rPr>
         <w:t xml:space="preserve"> Configuration Management</w:t>
       </w:r>
@@ -1028,7 +1004,6 @@
         <w:t xml:space="preserve">Manage configuration with </w:t>
       </w:r>
       <w:proofErr w:type="spellStart"/>
-      <w:proofErr w:type="gramStart"/>
       <w:r>
         <w:rPr>
           <w:rStyle w:val="HTMLCode"/>
@@ -1037,7 +1012,6 @@
         <w:t>application.properties</w:t>
       </w:r>
       <w:proofErr w:type="spellEnd"/>
-      <w:proofErr w:type="gramEnd"/>
       <w:r>
         <w:t xml:space="preserve"> or </w:t>
       </w:r>
@@ -1070,7 +1044,7 @@
           </w:rPr>
           <w:id w:val="-1358576117"/>
           <w14:checkbox>
-            <w14:checked w14:val="0"/>
+            <w14:checked w14:val="1"/>
             <w14:checkedState w14:val="2612" w14:font="MS Gothic"/>
             <w14:uncheckedState w14:val="2610" w14:font="MS Gothic"/>
           </w14:checkbox>
@@ -1081,7 +1055,7 @@
               <w:rStyle w:val="Strong"/>
               <w:rFonts w:ascii="MS Gothic" w:eastAsia="MS Gothic" w:hAnsi="MS Gothic" w:hint="eastAsia"/>
             </w:rPr>
-            <w:t>☐</w:t>
+            <w:t>☒</w:t>
           </w:r>
         </w:sdtContent>
       </w:sdt>
@@ -1107,13 +1081,12 @@
     </w:p>
     <w:p>
       <w:pPr>
-        <w:pStyle w:val="NormalWeb"/>
+        <w:pStyle w:val="Heading4"/>
       </w:pPr>
       <w:sdt>
         <w:sdtPr>
           <w:rPr>
             <w:rStyle w:val="Strong"/>
-            <w:rFonts w:eastAsiaTheme="majorEastAsia"/>
           </w:rPr>
           <w:id w:val="-1199389587"/>
           <w14:checkbox>
@@ -1135,7 +1108,6 @@
       <w:r>
         <w:rPr>
           <w:rStyle w:val="Strong"/>
-          <w:rFonts w:eastAsiaTheme="majorEastAsia"/>
         </w:rPr>
         <w:t xml:space="preserve"> Asynchronous Processing</w:t>
       </w:r>
@@ -1264,13 +1236,17 @@
     </w:p>
     <w:p>
       <w:pPr>
-        <w:pStyle w:val="NormalWeb"/>
+        <w:pStyle w:val="task-list-item"/>
+      </w:pPr>
+    </w:p>
+    <w:p>
+      <w:pPr>
+        <w:pStyle w:val="Heading4"/>
       </w:pPr>
       <w:sdt>
         <w:sdtPr>
           <w:rPr>
             <w:rStyle w:val="Strong"/>
-            <w:rFonts w:eastAsiaTheme="majorEastAsia"/>
           </w:rPr>
           <w:id w:val="594292583"/>
           <w14:checkbox>
@@ -1292,7 +1268,6 @@
       <w:r>
         <w:rPr>
           <w:rStyle w:val="Strong"/>
-          <w:rFonts w:eastAsiaTheme="majorEastAsia"/>
         </w:rPr>
         <w:t xml:space="preserve"> Caching</w:t>
       </w:r>
@@ -1409,13 +1384,12 @@
     </w:p>
     <w:p>
       <w:pPr>
-        <w:pStyle w:val="NormalWeb"/>
+        <w:pStyle w:val="Heading4"/>
       </w:pPr>
       <w:sdt>
         <w:sdtPr>
           <w:rPr>
             <w:rStyle w:val="Strong"/>
-            <w:rFonts w:eastAsiaTheme="majorEastAsia"/>
           </w:rPr>
           <w:id w:val="-1864969567"/>
           <w14:checkbox>
@@ -1437,7 +1411,6 @@
       <w:r>
         <w:rPr>
           <w:rStyle w:val="Strong"/>
-          <w:rFonts w:eastAsiaTheme="majorEastAsia"/>
         </w:rPr>
         <w:t xml:space="preserve"> Messaging</w:t>
       </w:r>
@@ -1546,13 +1519,22 @@
     </w:p>
     <w:p>
       <w:pPr>
-        <w:pStyle w:val="NormalWeb"/>
+        <w:pStyle w:val="task-list-item"/>
+      </w:pPr>
+    </w:p>
+    <w:p>
+      <w:pPr>
+        <w:pStyle w:val="task-list-item"/>
+      </w:pPr>
+    </w:p>
+    <w:p>
+      <w:pPr>
+        <w:pStyle w:val="Heading4"/>
       </w:pPr>
       <w:sdt>
         <w:sdtPr>
           <w:rPr>
             <w:rStyle w:val="Strong"/>
-            <w:rFonts w:eastAsiaTheme="majorEastAsia"/>
           </w:rPr>
           <w:id w:val="-796994292"/>
           <w14:checkbox>
@@ -1574,7 +1556,6 @@
       <w:r>
         <w:rPr>
           <w:rStyle w:val="Strong"/>
-          <w:rFonts w:eastAsiaTheme="majorEastAsia"/>
         </w:rPr>
         <w:t xml:space="preserve"> File Handling</w:t>
       </w:r>
@@ -1683,13 +1664,12 @@
     </w:p>
     <w:p>
       <w:pPr>
-        <w:pStyle w:val="NormalWeb"/>
+        <w:pStyle w:val="Heading4"/>
       </w:pPr>
       <w:sdt>
         <w:sdtPr>
           <w:rPr>
             <w:rStyle w:val="Strong"/>
-            <w:rFonts w:eastAsiaTheme="majorEastAsia"/>
           </w:rPr>
           <w:id w:val="-1984382566"/>
           <w14:checkbox>
@@ -1711,7 +1691,6 @@
       <w:r>
         <w:rPr>
           <w:rStyle w:val="Strong"/>
-          <w:rFonts w:eastAsiaTheme="majorEastAsia"/>
         </w:rPr>
         <w:t xml:space="preserve"> Email Integration</w:t>
       </w:r>
@@ -1769,13 +1748,12 @@
     </w:p>
     <w:p>
       <w:pPr>
-        <w:pStyle w:val="NormalWeb"/>
+        <w:pStyle w:val="Heading4"/>
       </w:pPr>
       <w:sdt>
         <w:sdtPr>
           <w:rPr>
             <w:rStyle w:val="Strong"/>
-            <w:rFonts w:eastAsiaTheme="majorEastAsia"/>
           </w:rPr>
           <w:id w:val="1793785697"/>
           <w14:checkbox>
@@ -1797,7 +1775,6 @@
       <w:r>
         <w:rPr>
           <w:rStyle w:val="Strong"/>
-          <w:rFonts w:eastAsiaTheme="majorEastAsia"/>
         </w:rPr>
         <w:t xml:space="preserve"> WebSocket Support</w:t>
       </w:r>
@@ -1863,13 +1840,12 @@
     </w:p>
     <w:p>
       <w:pPr>
-        <w:pStyle w:val="NormalWeb"/>
+        <w:pStyle w:val="Heading4"/>
       </w:pPr>
       <w:sdt>
         <w:sdtPr>
           <w:rPr>
             <w:rStyle w:val="Strong"/>
-            <w:rFonts w:eastAsiaTheme="majorEastAsia"/>
           </w:rPr>
           <w:id w:val="-2017372513"/>
           <w14:checkbox>
@@ -1891,7 +1867,6 @@
       <w:r>
         <w:rPr>
           <w:rStyle w:val="Strong"/>
-          <w:rFonts w:eastAsiaTheme="majorEastAsia"/>
         </w:rPr>
         <w:t xml:space="preserve"> API Versioning</w:t>
       </w:r>
@@ -1949,13 +1924,12 @@
     </w:p>
     <w:p>
       <w:pPr>
-        <w:pStyle w:val="NormalWeb"/>
+        <w:pStyle w:val="Heading4"/>
       </w:pPr>
       <w:sdt>
         <w:sdtPr>
           <w:rPr>
             <w:rStyle w:val="Strong"/>
-            <w:rFonts w:eastAsiaTheme="majorEastAsia"/>
           </w:rPr>
           <w:id w:val="1003549739"/>
           <w14:checkbox>
@@ -1977,7 +1951,6 @@
       <w:r>
         <w:rPr>
           <w:rStyle w:val="Strong"/>
-          <w:rFonts w:eastAsiaTheme="majorEastAsia"/>
         </w:rPr>
         <w:t xml:space="preserve"> Internationalization (i18n)</w:t>
       </w:r>
@@ -4779,7 +4752,6 @@
     <w:next w:val="Normal"/>
     <w:link w:val="Heading3Char"/>
     <w:uiPriority w:val="9"/>
-    <w:semiHidden/>
     <w:unhideWhenUsed/>
     <w:qFormat/>
     <w:rsid w:val="001B3BD1"/>
@@ -4802,7 +4774,6 @@
     <w:next w:val="Normal"/>
     <w:link w:val="Heading4Char"/>
     <w:uiPriority w:val="9"/>
-    <w:semiHidden/>
     <w:unhideWhenUsed/>
     <w:qFormat/>
     <w:rsid w:val="001B3BD1"/>
@@ -4986,7 +4957,6 @@
     <w:basedOn w:val="DefaultParagraphFont"/>
     <w:link w:val="Heading3"/>
     <w:uiPriority w:val="9"/>
-    <w:semiHidden/>
     <w:rsid w:val="001B3BD1"/>
     <w:rPr>
       <w:rFonts w:eastAsiaTheme="majorEastAsia" w:cstheme="majorBidi"/>
@@ -5000,7 +4970,6 @@
     <w:basedOn w:val="DefaultParagraphFont"/>
     <w:link w:val="Heading4"/>
     <w:uiPriority w:val="9"/>
-    <w:semiHidden/>
     <w:rsid w:val="001B3BD1"/>
     <w:rPr>
       <w:rFonts w:eastAsiaTheme="majorEastAsia" w:cstheme="majorBidi"/>

</xml_diff>

<commit_message>
added co-relationID for each request.
</commit_message>
<xml_diff>
--- a/Checklist for Advanced Spring Boot Template Application.docx
+++ b/Checklist for Advanced Spring Boot Template Application.docx
@@ -200,11 +200,16 @@
           <w:numId w:val="1"/>
         </w:numPr>
       </w:pPr>
+      <w:proofErr w:type="gramStart"/>
       <w:r>
         <w:t>Enable</w:t>
       </w:r>
       <w:r>
-        <w:t>(for stateful web application like forms)</w:t>
+        <w:t>(</w:t>
+      </w:r>
+      <w:proofErr w:type="gramEnd"/>
+      <w:r>
+        <w:t>for stateful web application like forms)</w:t>
       </w:r>
       <w:r>
         <w:t>/disable</w:t>
@@ -232,8 +237,13 @@
         <w:t>Stateful Applications</w:t>
       </w:r>
       <w:r>
-        <w:t>: Enable CSRF protection to safeguard against CSRF attacks. Ensure CSRF tokens are included in forms</w:t>
-      </w:r>
+        <w:t xml:space="preserve">: Enable CSRF protection to safeguard against CSRF attacks. Ensure CSRF tokens are included in </w:t>
+      </w:r>
+      <w:proofErr w:type="gramStart"/>
+      <w:r>
+        <w:t>forms</w:t>
+      </w:r>
+      <w:proofErr w:type="gramEnd"/>
     </w:p>
     <w:p>
       <w:pPr>
@@ -1004,6 +1014,7 @@
         <w:t xml:space="preserve">Manage configuration with </w:t>
       </w:r>
       <w:proofErr w:type="spellStart"/>
+      <w:proofErr w:type="gramStart"/>
       <w:r>
         <w:rPr>
           <w:rStyle w:val="HTMLCode"/>
@@ -1012,6 +1023,7 @@
         <w:t>application.properties</w:t>
       </w:r>
       <w:proofErr w:type="spellEnd"/>
+      <w:proofErr w:type="gramEnd"/>
       <w:r>
         <w:t xml:space="preserve"> or </w:t>
       </w:r>
@@ -1519,16 +1531,6 @@
     </w:p>
     <w:p>
       <w:pPr>
-        <w:pStyle w:val="task-list-item"/>
-      </w:pPr>
-    </w:p>
-    <w:p>
-      <w:pPr>
-        <w:pStyle w:val="task-list-item"/>
-      </w:pPr>
-    </w:p>
-    <w:p>
-      <w:pPr>
         <w:pStyle w:val="Heading4"/>
       </w:pPr>
       <w:sdt>
@@ -1868,7 +1870,13 @@
         <w:rPr>
           <w:rStyle w:val="Strong"/>
         </w:rPr>
-        <w:t xml:space="preserve"> API Versioning</w:t>
+        <w:t xml:space="preserve"> </w:t>
+      </w:r>
+      <w:r>
+        <w:rPr>
+          <w:rStyle w:val="Strong"/>
+        </w:rPr>
+        <w:t>Correlation Id header:</w:t>
       </w:r>
     </w:p>
     <w:p>
@@ -1907,7 +1915,14 @@
           <w:rStyle w:val="Strong"/>
           <w:rFonts w:eastAsiaTheme="majorEastAsia"/>
         </w:rPr>
-        <w:t xml:space="preserve"> Versioning Strategies</w:t>
+        <w:t xml:space="preserve"> </w:t>
+      </w:r>
+      <w:r>
+        <w:rPr>
+          <w:rStyle w:val="Strong"/>
+          <w:rFonts w:eastAsiaTheme="majorEastAsia"/>
+        </w:rPr>
+        <w:t>Correlation id</w:t>
       </w:r>
     </w:p>
     <w:p>
@@ -1919,7 +1934,7 @@
         </w:numPr>
       </w:pPr>
       <w:r>
-        <w:t>Implement strategies for versioning your REST APIs.</w:t>
+        <w:t>Add co-relation id for all the APIs as a header.</w:t>
       </w:r>
     </w:p>
     <w:p>

</xml_diff>

<commit_message>
adding Http Cache- cache on controller layer
</commit_message>
<xml_diff>
--- a/Checklist for Advanced Spring Boot Template Application.docx
+++ b/Checklist for Advanced Spring Boot Template Application.docx
@@ -200,16 +200,11 @@
           <w:numId w:val="1"/>
         </w:numPr>
       </w:pPr>
-      <w:proofErr w:type="gramStart"/>
       <w:r>
         <w:t>Enable</w:t>
       </w:r>
       <w:r>
-        <w:t>(</w:t>
-      </w:r>
-      <w:proofErr w:type="gramEnd"/>
-      <w:r>
-        <w:t>for stateful web application like forms)</w:t>
+        <w:t>(for stateful web application like forms)</w:t>
       </w:r>
       <w:r>
         <w:t>/disable</w:t>
@@ -237,13 +232,8 @@
         <w:t>Stateful Applications</w:t>
       </w:r>
       <w:r>
-        <w:t xml:space="preserve">: Enable CSRF protection to safeguard against CSRF attacks. Ensure CSRF tokens are included in </w:t>
-      </w:r>
-      <w:proofErr w:type="gramStart"/>
-      <w:r>
-        <w:t>forms</w:t>
-      </w:r>
-      <w:proofErr w:type="gramEnd"/>
+        <w:t>: Enable CSRF protection to safeguard against CSRF attacks. Ensure CSRF tokens are included in forms</w:t>
+      </w:r>
     </w:p>
     <w:p>
       <w:pPr>
@@ -333,17 +323,8 @@
           <w:rStyle w:val="Strong"/>
           <w:rFonts w:eastAsiaTheme="majorEastAsia"/>
         </w:rPr>
-        <w:t xml:space="preserve"> Swagger/</w:t>
-      </w:r>
-      <w:proofErr w:type="spellStart"/>
-      <w:r>
-        <w:rPr>
-          <w:rStyle w:val="Strong"/>
-          <w:rFonts w:eastAsiaTheme="majorEastAsia"/>
-        </w:rPr>
-        <w:t>OpenAPI</w:t>
-      </w:r>
-      <w:proofErr w:type="spellEnd"/>
+        <w:t xml:space="preserve"> Swagger/OpenAPI</w:t>
+      </w:r>
     </w:p>
     <w:p>
       <w:pPr>
@@ -919,15 +900,7 @@
         </w:numPr>
       </w:pPr>
       <w:r>
-        <w:t xml:space="preserve">Use </w:t>
-      </w:r>
-      <w:proofErr w:type="spellStart"/>
-      <w:r>
-        <w:t>RestAssured</w:t>
-      </w:r>
-      <w:proofErr w:type="spellEnd"/>
-      <w:r>
-        <w:t xml:space="preserve"> for API testing.</w:t>
+        <w:t>Use RestAssured for API testing.</w:t>
       </w:r>
     </w:p>
     <w:p>
@@ -1013,8 +986,6 @@
       <w:r>
         <w:t xml:space="preserve">Manage configuration with </w:t>
       </w:r>
-      <w:proofErr w:type="spellStart"/>
-      <w:proofErr w:type="gramStart"/>
       <w:r>
         <w:rPr>
           <w:rStyle w:val="HTMLCode"/>
@@ -1022,12 +993,9 @@
         </w:rPr>
         <w:t>application.properties</w:t>
       </w:r>
-      <w:proofErr w:type="spellEnd"/>
-      <w:proofErr w:type="gramEnd"/>
       <w:r>
         <w:t xml:space="preserve"> or </w:t>
       </w:r>
-      <w:proofErr w:type="spellStart"/>
       <w:r>
         <w:rPr>
           <w:rStyle w:val="HTMLCode"/>
@@ -1035,7 +1003,6 @@
         </w:rPr>
         <w:t>application.yml</w:t>
       </w:r>
-      <w:proofErr w:type="spellEnd"/>
       <w:r>
         <w:t>.</w:t>
       </w:r>
@@ -1102,7 +1069,7 @@
           </w:rPr>
           <w:id w:val="-1199389587"/>
           <w14:checkbox>
-            <w14:checked w14:val="0"/>
+            <w14:checked w14:val="1"/>
             <w14:checkedState w14:val="2612" w14:font="MS Gothic"/>
             <w14:uncheckedState w14:val="2610" w14:font="MS Gothic"/>
           </w14:checkbox>
@@ -1113,7 +1080,7 @@
               <w:rStyle w:val="Strong"/>
               <w:rFonts w:ascii="MS Gothic" w:eastAsia="MS Gothic" w:hAnsi="MS Gothic" w:hint="eastAsia"/>
             </w:rPr>
-            <w:t>☐</w:t>
+            <w:t>☒</w:t>
           </w:r>
         </w:sdtContent>
       </w:sdt>
@@ -1140,7 +1107,7 @@
           </w:rPr>
           <w:id w:val="-174272186"/>
           <w14:checkbox>
-            <w14:checked w14:val="0"/>
+            <w14:checked w14:val="1"/>
             <w14:checkedState w14:val="2612" w14:font="MS Gothic"/>
             <w14:uncheckedState w14:val="2610" w14:font="MS Gothic"/>
           </w14:checkbox>
@@ -1151,7 +1118,7 @@
               <w:rStyle w:val="Strong"/>
               <w:rFonts w:ascii="MS Gothic" w:eastAsia="MS Gothic" w:hAnsi="MS Gothic" w:hint="eastAsia"/>
             </w:rPr>
-            <w:t>☐</w:t>
+            <w:t>☒</w:t>
           </w:r>
         </w:sdtContent>
       </w:sdt>
@@ -1183,6 +1150,9 @@
       </w:r>
       <w:r>
         <w:t>.</w:t>
+      </w:r>
+      <w:r>
+        <w:t>-Not required for the existing controllers but easy to implement.</w:t>
       </w:r>
     </w:p>
     <w:p>
@@ -1201,7 +1171,7 @@
           </w:rPr>
           <w:id w:val="1298257570"/>
           <w14:checkbox>
-            <w14:checked w14:val="0"/>
+            <w14:checked w14:val="1"/>
             <w14:checkedState w14:val="2612" w14:font="MS Gothic"/>
             <w14:uncheckedState w14:val="2610" w14:font="MS Gothic"/>
           </w14:checkbox>
@@ -1212,7 +1182,7 @@
               <w:rStyle w:val="Strong"/>
               <w:rFonts w:ascii="MS Gothic" w:eastAsia="MS Gothic" w:hAnsi="MS Gothic" w:hint="eastAsia"/>
             </w:rPr>
-            <w:t>☐</w:t>
+            <w:t>☒</w:t>
           </w:r>
         </w:sdtContent>
       </w:sdt>
@@ -1245,11 +1215,9 @@
       <w:r>
         <w:t>.</w:t>
       </w:r>
-    </w:p>
-    <w:p>
-      <w:pPr>
-        <w:pStyle w:val="task-list-item"/>
-      </w:pPr>
+      <w:r>
+        <w:t xml:space="preserve"> - Not required for the existing controllers but easy to implement whenever required.</w:t>
+      </w:r>
     </w:p>
     <w:p>
       <w:pPr>
@@ -1383,15 +1351,7 @@
         </w:numPr>
       </w:pPr>
       <w:r>
-        <w:t xml:space="preserve">Integrate with cache providers like </w:t>
-      </w:r>
-      <w:proofErr w:type="spellStart"/>
-      <w:r>
-        <w:t>Ehcache</w:t>
-      </w:r>
-      <w:proofErr w:type="spellEnd"/>
-      <w:r>
-        <w:t xml:space="preserve"> or Redis.</w:t>
+        <w:t>Integrate with cache providers like Ehcache or Redis.</w:t>
       </w:r>
     </w:p>
     <w:p>
@@ -1526,7 +1486,16 @@
         </w:numPr>
       </w:pPr>
       <w:r>
-        <w:t>Integrate with Apache Kafka.</w:t>
+        <w:t>Integrate with Apache Kafka</w:t>
+      </w:r>
+      <w:r>
+        <w:t xml:space="preserve"> or Apache Flume</w:t>
+      </w:r>
+      <w:r>
+        <w:t xml:space="preserve"> whichever is better</w:t>
+      </w:r>
+      <w:r>
+        <w:t>.</w:t>
       </w:r>
     </w:p>
     <w:p>
@@ -1829,15 +1798,7 @@
         </w:numPr>
       </w:pPr>
       <w:r>
-        <w:t xml:space="preserve">Implement real-time communication with </w:t>
-      </w:r>
-      <w:proofErr w:type="spellStart"/>
-      <w:r>
-        <w:t>WebSockets</w:t>
-      </w:r>
-      <w:proofErr w:type="spellEnd"/>
-      <w:r>
-        <w:t>.</w:t>
+        <w:t>Implement real-time communication with WebSockets.</w:t>
       </w:r>
     </w:p>
     <w:p>

</xml_diff>

<commit_message>
moved to right folder
</commit_message>
<xml_diff>
--- a/Checklist for Advanced Spring Boot Template Application.docx
+++ b/Checklist for Advanced Spring Boot Template Application.docx
@@ -200,11 +200,16 @@
           <w:numId w:val="1"/>
         </w:numPr>
       </w:pPr>
+      <w:proofErr w:type="gramStart"/>
       <w:r>
         <w:t>Enable</w:t>
       </w:r>
       <w:r>
-        <w:t>(for stateful web application like forms)</w:t>
+        <w:t>(</w:t>
+      </w:r>
+      <w:proofErr w:type="gramEnd"/>
+      <w:r>
+        <w:t>for stateful web application like forms)</w:t>
       </w:r>
       <w:r>
         <w:t>/disable</w:t>
@@ -232,8 +237,13 @@
         <w:t>Stateful Applications</w:t>
       </w:r>
       <w:r>
-        <w:t>: Enable CSRF protection to safeguard against CSRF attacks. Ensure CSRF tokens are included in forms</w:t>
-      </w:r>
+        <w:t xml:space="preserve">: Enable CSRF protection to safeguard against CSRF attacks. Ensure CSRF tokens are included in </w:t>
+      </w:r>
+      <w:proofErr w:type="gramStart"/>
+      <w:r>
+        <w:t>forms</w:t>
+      </w:r>
+      <w:proofErr w:type="gramEnd"/>
     </w:p>
     <w:p>
       <w:pPr>
@@ -323,8 +333,17 @@
           <w:rStyle w:val="Strong"/>
           <w:rFonts w:eastAsiaTheme="majorEastAsia"/>
         </w:rPr>
-        <w:t xml:space="preserve"> Swagger/OpenAPI</w:t>
-      </w:r>
+        <w:t xml:space="preserve"> Swagger/</w:t>
+      </w:r>
+      <w:proofErr w:type="spellStart"/>
+      <w:r>
+        <w:rPr>
+          <w:rStyle w:val="Strong"/>
+          <w:rFonts w:eastAsiaTheme="majorEastAsia"/>
+        </w:rPr>
+        <w:t>OpenAPI</w:t>
+      </w:r>
+      <w:proofErr w:type="spellEnd"/>
     </w:p>
     <w:p>
       <w:pPr>
@@ -900,7 +919,15 @@
         </w:numPr>
       </w:pPr>
       <w:r>
-        <w:t>Use RestAssured for API testing.</w:t>
+        <w:t xml:space="preserve">Use </w:t>
+      </w:r>
+      <w:proofErr w:type="spellStart"/>
+      <w:r>
+        <w:t>RestAssured</w:t>
+      </w:r>
+      <w:proofErr w:type="spellEnd"/>
+      <w:r>
+        <w:t xml:space="preserve"> for API testing.</w:t>
       </w:r>
     </w:p>
     <w:p>
@@ -986,6 +1013,8 @@
       <w:r>
         <w:t xml:space="preserve">Manage configuration with </w:t>
       </w:r>
+      <w:proofErr w:type="spellStart"/>
+      <w:proofErr w:type="gramStart"/>
       <w:r>
         <w:rPr>
           <w:rStyle w:val="HTMLCode"/>
@@ -993,9 +1022,12 @@
         </w:rPr>
         <w:t>application.properties</w:t>
       </w:r>
+      <w:proofErr w:type="spellEnd"/>
+      <w:proofErr w:type="gramEnd"/>
       <w:r>
         <w:t xml:space="preserve"> or </w:t>
       </w:r>
+      <w:proofErr w:type="spellStart"/>
       <w:r>
         <w:rPr>
           <w:rStyle w:val="HTMLCode"/>
@@ -1003,6 +1035,7 @@
         </w:rPr>
         <w:t>application.yml</w:t>
       </w:r>
+      <w:proofErr w:type="spellEnd"/>
       <w:r>
         <w:t>.</w:t>
       </w:r>
@@ -1146,13 +1179,25 @@
           <w:rStyle w:val="HTMLCode"/>
           <w:rFonts w:eastAsiaTheme="majorEastAsia"/>
         </w:rPr>
-        <w:t>@Async</w:t>
+        <w:t>@</w:t>
+      </w:r>
+      <w:proofErr w:type="gramStart"/>
+      <w:r>
+        <w:rPr>
+          <w:rStyle w:val="HTMLCode"/>
+          <w:rFonts w:eastAsiaTheme="majorEastAsia"/>
+        </w:rPr>
+        <w:t>Async</w:t>
       </w:r>
       <w:r>
         <w:t>.</w:t>
       </w:r>
       <w:r>
-        <w:t>-Not required for the existing controllers but easy to implement.</w:t>
+        <w:t>-</w:t>
+      </w:r>
+      <w:proofErr w:type="gramEnd"/>
+      <w:r>
+        <w:t>Not required for the existing controllers but easy to implement.</w:t>
       </w:r>
     </w:p>
     <w:p>
@@ -1230,7 +1275,7 @@
           </w:rPr>
           <w:id w:val="594292583"/>
           <w14:checkbox>
-            <w14:checked w14:val="0"/>
+            <w14:checked w14:val="1"/>
             <w14:checkedState w14:val="2612" w14:font="MS Gothic"/>
             <w14:uncheckedState w14:val="2610" w14:font="MS Gothic"/>
           </w14:checkbox>
@@ -1241,7 +1286,7 @@
               <w:rStyle w:val="Strong"/>
               <w:rFonts w:ascii="MS Gothic" w:eastAsia="MS Gothic" w:hAnsi="MS Gothic" w:hint="eastAsia"/>
             </w:rPr>
-            <w:t>☐</w:t>
+            <w:t>☒</w:t>
           </w:r>
         </w:sdtContent>
       </w:sdt>
@@ -1268,7 +1313,7 @@
           </w:rPr>
           <w:id w:val="-1373830227"/>
           <w14:checkbox>
-            <w14:checked w14:val="0"/>
+            <w14:checked w14:val="1"/>
             <w14:checkedState w14:val="2612" w14:font="MS Gothic"/>
             <w14:uncheckedState w14:val="2610" w14:font="MS Gothic"/>
           </w14:checkbox>
@@ -1279,7 +1324,7 @@
               <w:rStyle w:val="Strong"/>
               <w:rFonts w:ascii="MS Gothic" w:eastAsia="MS Gothic" w:hAnsi="MS Gothic" w:hint="eastAsia"/>
             </w:rPr>
-            <w:t>☐</w:t>
+            <w:t>☒</w:t>
           </w:r>
         </w:sdtContent>
       </w:sdt>
@@ -1319,7 +1364,7 @@
           </w:rPr>
           <w:id w:val="976889132"/>
           <w14:checkbox>
-            <w14:checked w14:val="0"/>
+            <w14:checked w14:val="1"/>
             <w14:checkedState w14:val="2612" w14:font="MS Gothic"/>
             <w14:uncheckedState w14:val="2610" w14:font="MS Gothic"/>
           </w14:checkbox>
@@ -1330,7 +1375,7 @@
               <w:rStyle w:val="Strong"/>
               <w:rFonts w:ascii="MS Gothic" w:eastAsia="MS Gothic" w:hAnsi="MS Gothic" w:hint="eastAsia"/>
             </w:rPr>
-            <w:t>☐</w:t>
+            <w:t>☒</w:t>
           </w:r>
         </w:sdtContent>
       </w:sdt>
@@ -1351,7 +1396,15 @@
         </w:numPr>
       </w:pPr>
       <w:r>
-        <w:t>Integrate with cache providers like Ehcache or Redis.</w:t>
+        <w:t xml:space="preserve">Integrate with cache providers like </w:t>
+      </w:r>
+      <w:proofErr w:type="spellStart"/>
+      <w:r>
+        <w:t>Ehcache</w:t>
+      </w:r>
+      <w:proofErr w:type="spellEnd"/>
+      <w:r>
+        <w:t xml:space="preserve"> or Redis.</w:t>
       </w:r>
     </w:p>
     <w:p>
@@ -1489,8 +1542,13 @@
         <w:t>Integrate with Apache Kafka</w:t>
       </w:r>
       <w:r>
-        <w:t xml:space="preserve"> or Apache Flume</w:t>
-      </w:r>
+        <w:t xml:space="preserve"> or Apache </w:t>
+      </w:r>
+      <w:proofErr w:type="gramStart"/>
+      <w:r>
+        <w:t>Flume</w:t>
+      </w:r>
+      <w:proofErr w:type="gramEnd"/>
       <w:r>
         <w:t xml:space="preserve"> whichever is better</w:t>
       </w:r>
@@ -1798,7 +1856,15 @@
         </w:numPr>
       </w:pPr>
       <w:r>
-        <w:t>Implement real-time communication with WebSockets.</w:t>
+        <w:t xml:space="preserve">Implement real-time communication with </w:t>
+      </w:r>
+      <w:proofErr w:type="spellStart"/>
+      <w:r>
+        <w:t>WebSockets</w:t>
+      </w:r>
+      <w:proofErr w:type="spellEnd"/>
+      <w:r>
+        <w:t>.</w:t>
       </w:r>
     </w:p>
     <w:p>

</xml_diff>

<commit_message>
Adding Email Service. Corrected Custom user Creation. Added email verification while creating users
</commit_message>
<xml_diff>
--- a/Checklist for Advanced Spring Boot Template Application.docx
+++ b/Checklist for Advanced Spring Boot Template Application.docx
@@ -406,7 +406,7 @@
           </w:rPr>
           <w:id w:val="-1907446743"/>
           <w14:checkbox>
-            <w14:checked w14:val="0"/>
+            <w14:checked w14:val="1"/>
             <w14:checkedState w14:val="2612" w14:font="MS Gothic"/>
             <w14:uncheckedState w14:val="2610" w14:font="MS Gothic"/>
           </w14:checkbox>
@@ -417,7 +417,7 @@
               <w:rStyle w:val="Strong"/>
               <w:rFonts w:ascii="MS Gothic" w:eastAsia="MS Gothic" w:hAnsi="MS Gothic" w:hint="eastAsia"/>
             </w:rPr>
-            <w:t>☐</w:t>
+            <w:t>☒</w:t>
           </w:r>
         </w:sdtContent>
       </w:sdt>
@@ -1702,7 +1702,7 @@
           </w:rPr>
           <w:id w:val="-1984382566"/>
           <w14:checkbox>
-            <w14:checked w14:val="0"/>
+            <w14:checked w14:val="1"/>
             <w14:checkedState w14:val="2612" w14:font="MS Gothic"/>
             <w14:uncheckedState w14:val="2610" w14:font="MS Gothic"/>
           </w14:checkbox>
@@ -1713,7 +1713,7 @@
               <w:rStyle w:val="Strong"/>
               <w:rFonts w:ascii="MS Gothic" w:eastAsia="MS Gothic" w:hAnsi="MS Gothic" w:hint="eastAsia"/>
             </w:rPr>
-            <w:t>☐</w:t>
+            <w:t>☒</w:t>
           </w:r>
         </w:sdtContent>
       </w:sdt>
@@ -1740,7 +1740,7 @@
           </w:rPr>
           <w:id w:val="-1877696132"/>
           <w14:checkbox>
-            <w14:checked w14:val="0"/>
+            <w14:checked w14:val="1"/>
             <w14:checkedState w14:val="2612" w14:font="MS Gothic"/>
             <w14:uncheckedState w14:val="2610" w14:font="MS Gothic"/>
           </w14:checkbox>
@@ -1751,7 +1751,7 @@
               <w:rStyle w:val="Strong"/>
               <w:rFonts w:ascii="MS Gothic" w:eastAsia="MS Gothic" w:hAnsi="MS Gothic" w:hint="eastAsia"/>
             </w:rPr>
-            <w:t>☐</w:t>
+            <w:t>☒</w:t>
           </w:r>
         </w:sdtContent>
       </w:sdt>

</xml_diff>

<commit_message>
Added AWS S3 in the project to upload the profile picture
</commit_message>
<xml_diff>
--- a/Checklist for Advanced Spring Boot Template Application.docx
+++ b/Checklist for Advanced Spring Boot Template Application.docx
@@ -200,16 +200,11 @@
           <w:numId w:val="1"/>
         </w:numPr>
       </w:pPr>
-      <w:proofErr w:type="gramStart"/>
       <w:r>
         <w:t>Enable</w:t>
       </w:r>
       <w:r>
-        <w:t>(</w:t>
-      </w:r>
-      <w:proofErr w:type="gramEnd"/>
-      <w:r>
-        <w:t>for stateful web application like forms)</w:t>
+        <w:t>(for stateful web application like forms)</w:t>
       </w:r>
       <w:r>
         <w:t>/disable</w:t>
@@ -237,13 +232,8 @@
         <w:t>Stateful Applications</w:t>
       </w:r>
       <w:r>
-        <w:t xml:space="preserve">: Enable CSRF protection to safeguard against CSRF attacks. Ensure CSRF tokens are included in </w:t>
-      </w:r>
-      <w:proofErr w:type="gramStart"/>
-      <w:r>
-        <w:t>forms</w:t>
-      </w:r>
-      <w:proofErr w:type="gramEnd"/>
+        <w:t>: Enable CSRF protection to safeguard against CSRF attacks. Ensure CSRF tokens are included in forms</w:t>
+      </w:r>
     </w:p>
     <w:p>
       <w:pPr>
@@ -333,17 +323,8 @@
           <w:rStyle w:val="Strong"/>
           <w:rFonts w:eastAsiaTheme="majorEastAsia"/>
         </w:rPr>
-        <w:t xml:space="preserve"> Swagger/</w:t>
-      </w:r>
-      <w:proofErr w:type="spellStart"/>
-      <w:r>
-        <w:rPr>
-          <w:rStyle w:val="Strong"/>
-          <w:rFonts w:eastAsiaTheme="majorEastAsia"/>
-        </w:rPr>
-        <w:t>OpenAPI</w:t>
-      </w:r>
-      <w:proofErr w:type="spellEnd"/>
+        <w:t xml:space="preserve"> Swagger/OpenAPI</w:t>
+      </w:r>
     </w:p>
     <w:p>
       <w:pPr>
@@ -919,15 +900,7 @@
         </w:numPr>
       </w:pPr>
       <w:r>
-        <w:t xml:space="preserve">Use </w:t>
-      </w:r>
-      <w:proofErr w:type="spellStart"/>
-      <w:r>
-        <w:t>RestAssured</w:t>
-      </w:r>
-      <w:proofErr w:type="spellEnd"/>
-      <w:r>
-        <w:t xml:space="preserve"> for API testing.</w:t>
+        <w:t>Use RestAssured for API testing.</w:t>
       </w:r>
     </w:p>
     <w:p>
@@ -1013,8 +986,6 @@
       <w:r>
         <w:t xml:space="preserve">Manage configuration with </w:t>
       </w:r>
-      <w:proofErr w:type="spellStart"/>
-      <w:proofErr w:type="gramStart"/>
       <w:r>
         <w:rPr>
           <w:rStyle w:val="HTMLCode"/>
@@ -1022,12 +993,9 @@
         </w:rPr>
         <w:t>application.properties</w:t>
       </w:r>
-      <w:proofErr w:type="spellEnd"/>
-      <w:proofErr w:type="gramEnd"/>
       <w:r>
         <w:t xml:space="preserve"> or </w:t>
       </w:r>
-      <w:proofErr w:type="spellStart"/>
       <w:r>
         <w:rPr>
           <w:rStyle w:val="HTMLCode"/>
@@ -1035,7 +1003,6 @@
         </w:rPr>
         <w:t>application.yml</w:t>
       </w:r>
-      <w:proofErr w:type="spellEnd"/>
       <w:r>
         <w:t>.</w:t>
       </w:r>
@@ -1179,25 +1146,13 @@
           <w:rStyle w:val="HTMLCode"/>
           <w:rFonts w:eastAsiaTheme="majorEastAsia"/>
         </w:rPr>
-        <w:t>@</w:t>
-      </w:r>
-      <w:proofErr w:type="gramStart"/>
-      <w:r>
-        <w:rPr>
-          <w:rStyle w:val="HTMLCode"/>
-          <w:rFonts w:eastAsiaTheme="majorEastAsia"/>
-        </w:rPr>
-        <w:t>Async</w:t>
+        <w:t>@Async</w:t>
       </w:r>
       <w:r>
         <w:t>.</w:t>
       </w:r>
       <w:r>
-        <w:t>-</w:t>
-      </w:r>
-      <w:proofErr w:type="gramEnd"/>
-      <w:r>
-        <w:t>Not required for the existing controllers but easy to implement.</w:t>
+        <w:t>-Not required for the existing controllers but easy to implement.</w:t>
       </w:r>
     </w:p>
     <w:p>
@@ -1396,15 +1351,7 @@
         </w:numPr>
       </w:pPr>
       <w:r>
-        <w:t xml:space="preserve">Integrate with cache providers like </w:t>
-      </w:r>
-      <w:proofErr w:type="spellStart"/>
-      <w:r>
-        <w:t>Ehcache</w:t>
-      </w:r>
-      <w:proofErr w:type="spellEnd"/>
-      <w:r>
-        <w:t xml:space="preserve"> or Redis.</w:t>
+        <w:t>Integrate with cache providers like Ehcache or Redis.</w:t>
       </w:r>
     </w:p>
     <w:p>
@@ -1542,13 +1489,8 @@
         <w:t>Integrate with Apache Kafka</w:t>
       </w:r>
       <w:r>
-        <w:t xml:space="preserve"> or Apache </w:t>
-      </w:r>
-      <w:proofErr w:type="gramStart"/>
-      <w:r>
-        <w:t>Flume</w:t>
-      </w:r>
-      <w:proofErr w:type="gramEnd"/>
+        <w:t xml:space="preserve"> or Apache Flume</w:t>
+      </w:r>
       <w:r>
         <w:t xml:space="preserve"> whichever is better</w:t>
       </w:r>
@@ -1786,7 +1728,7 @@
           </w:rPr>
           <w:id w:val="1793785697"/>
           <w14:checkbox>
-            <w14:checked w14:val="0"/>
+            <w14:checked w14:val="1"/>
             <w14:checkedState w14:val="2612" w14:font="MS Gothic"/>
             <w14:uncheckedState w14:val="2610" w14:font="MS Gothic"/>
           </w14:checkbox>
@@ -1797,7 +1739,7 @@
               <w:rStyle w:val="Strong"/>
               <w:rFonts w:ascii="MS Gothic" w:eastAsia="MS Gothic" w:hAnsi="MS Gothic" w:hint="eastAsia"/>
             </w:rPr>
-            <w:t>☐</w:t>
+            <w:t>☒</w:t>
           </w:r>
         </w:sdtContent>
       </w:sdt>
@@ -1824,7 +1766,7 @@
           </w:rPr>
           <w:id w:val="-1635865734"/>
           <w14:checkbox>
-            <w14:checked w14:val="0"/>
+            <w14:checked w14:val="1"/>
             <w14:checkedState w14:val="2612" w14:font="MS Gothic"/>
             <w14:uncheckedState w14:val="2610" w14:font="MS Gothic"/>
           </w14:checkbox>
@@ -1835,7 +1777,7 @@
               <w:rStyle w:val="Strong"/>
               <w:rFonts w:ascii="MS Gothic" w:eastAsia="MS Gothic" w:hAnsi="MS Gothic" w:hint="eastAsia"/>
             </w:rPr>
-            <w:t>☐</w:t>
+            <w:t>☒</w:t>
           </w:r>
         </w:sdtContent>
       </w:sdt>
@@ -1856,16 +1798,19 @@
         </w:numPr>
       </w:pPr>
       <w:r>
-        <w:t xml:space="preserve">Implement real-time communication with </w:t>
-      </w:r>
-      <w:proofErr w:type="spellStart"/>
-      <w:r>
-        <w:t>WebSockets</w:t>
-      </w:r>
-      <w:proofErr w:type="spellEnd"/>
-      <w:r>
-        <w:t>.</w:t>
-      </w:r>
+        <w:t>Implement real-time communication with WebSockets</w:t>
+      </w:r>
+      <w:r>
+        <w:t xml:space="preserve">: No need to implement in current project as it doesn’t fit the use cases of web socket. For more information on web socket refer : </w:t>
+      </w:r>
+      <w:hyperlink r:id="rId5" w:history="1">
+        <w:r>
+          <w:rPr>
+            <w:rStyle w:val="Hyperlink"/>
+          </w:rPr>
+          <w:t>Link</w:t>
+        </w:r>
+      </w:hyperlink>
     </w:p>
     <w:p>
       <w:pPr>
@@ -5322,6 +5267,41 @@
       <w:color w:val="666666"/>
     </w:rPr>
   </w:style>
+  <w:style w:type="character" w:styleId="Hyperlink">
+    <w:name w:val="Hyperlink"/>
+    <w:basedOn w:val="DefaultParagraphFont"/>
+    <w:uiPriority w:val="99"/>
+    <w:unhideWhenUsed/>
+    <w:rsid w:val="00CF437C"/>
+    <w:rPr>
+      <w:color w:val="467886" w:themeColor="hyperlink"/>
+      <w:u w:val="single"/>
+    </w:rPr>
+  </w:style>
+  <w:style w:type="character" w:styleId="UnresolvedMention">
+    <w:name w:val="Unresolved Mention"/>
+    <w:basedOn w:val="DefaultParagraphFont"/>
+    <w:uiPriority w:val="99"/>
+    <w:semiHidden/>
+    <w:unhideWhenUsed/>
+    <w:rsid w:val="00CF437C"/>
+    <w:rPr>
+      <w:color w:val="605E5C"/>
+      <w:shd w:val="clear" w:color="auto" w:fill="E1DFDD"/>
+    </w:rPr>
+  </w:style>
+  <w:style w:type="character" w:styleId="FollowedHyperlink">
+    <w:name w:val="FollowedHyperlink"/>
+    <w:basedOn w:val="DefaultParagraphFont"/>
+    <w:uiPriority w:val="99"/>
+    <w:semiHidden/>
+    <w:unhideWhenUsed/>
+    <w:rsid w:val="003B7A84"/>
+    <w:rPr>
+      <w:color w:val="96607D" w:themeColor="followedHyperlink"/>
+      <w:u w:val="single"/>
+    </w:rPr>
+  </w:style>
 </w:styles>
 </file>
 

</xml_diff>